<commit_message>
Hand in kwarter 4 2024
</commit_message>
<xml_diff>
--- a/Documenten/Embedded_Programmeren_spellen.docx
+++ b/Documenten/Embedded_Programmeren_spellen.docx
@@ -1,6 +1,6 @@
 
 <file path=word/document.xml><?xml version="1.0" encoding="utf-8"?>
-<w:document xmlns:wpc="http://schemas.microsoft.com/office/word/2010/wordprocessingCanvas" xmlns:cx="http://schemas.microsoft.com/office/drawing/2014/chartex" xmlns:cx1="http://schemas.microsoft.com/office/drawing/2015/9/8/chartex" xmlns:cx2="http://schemas.microsoft.com/office/drawing/2015/10/21/chartex" xmlns:cx3="http://schemas.microsoft.com/office/drawing/2016/5/9/chartex" xmlns:cx4="http://schemas.microsoft.com/office/drawing/2016/5/10/chartex" xmlns:cx5="http://schemas.microsoft.com/office/drawing/2016/5/11/chartex" xmlns:cx6="http://schemas.microsoft.com/office/drawing/2016/5/12/chartex" xmlns:cx7="http://schemas.microsoft.com/office/drawing/2016/5/13/chartex" xmlns:cx8="http://schemas.microsoft.com/office/drawing/2016/5/14/chartex" xmlns:mc="http://schemas.openxmlformats.org/markup-compatibility/2006" xmlns:aink="http://schemas.microsoft.com/office/drawing/2016/ink" xmlns:am3d="http://schemas.microsoft.com/office/drawing/2017/model3d" xmlns:o="urn:schemas-microsoft-com:office:office" xmlns:oel="http://schemas.microsoft.com/office/2019/extlst" xmlns:r="http://schemas.openxmlformats.org/officeDocument/2006/relationships" xmlns:m="http://schemas.openxmlformats.org/officeDocument/2006/math" xmlns:v="urn:schemas-microsoft-com:vml" xmlns:wp14="http://schemas.microsoft.com/office/word/2010/wordprocessingDrawing" xmlns:wp="http://schemas.openxmlformats.org/drawingml/2006/wordprocessingDrawing" xmlns:w10="urn:schemas-microsoft-com:office:word" xmlns:w="http://schemas.openxmlformats.org/wordprocessingml/2006/main" xmlns:w14="http://schemas.microsoft.com/office/word/2010/wordml" xmlns:w15="http://schemas.microsoft.com/office/word/2012/wordml" xmlns:w16cex="http://schemas.microsoft.com/office/word/2018/wordml/cex" xmlns:w16cid="http://schemas.microsoft.com/office/word/2016/wordml/cid" xmlns:w16="http://schemas.microsoft.com/office/word/2018/wordml" xmlns:w16sdtdh="http://schemas.microsoft.com/office/word/2020/wordml/sdtdatahash" xmlns:w16se="http://schemas.microsoft.com/office/word/2015/wordml/symex" xmlns:wpg="http://schemas.microsoft.com/office/word/2010/wordprocessingGroup" xmlns:wpi="http://schemas.microsoft.com/office/word/2010/wordprocessingInk" xmlns:wne="http://schemas.microsoft.com/office/word/2006/wordml" xmlns:wps="http://schemas.microsoft.com/office/word/2010/wordprocessingShape" mc:Ignorable="w14 w15 w16se w16cid w16 w16cex w16sdtdh wp14">
+<w:document xmlns:wpc="http://schemas.microsoft.com/office/word/2010/wordprocessingCanvas" xmlns:cx="http://schemas.microsoft.com/office/drawing/2014/chartex" xmlns:cx1="http://schemas.microsoft.com/office/drawing/2015/9/8/chartex" xmlns:cx2="http://schemas.microsoft.com/office/drawing/2015/10/21/chartex" xmlns:cx3="http://schemas.microsoft.com/office/drawing/2016/5/9/chartex" xmlns:cx4="http://schemas.microsoft.com/office/drawing/2016/5/10/chartex" xmlns:cx5="http://schemas.microsoft.com/office/drawing/2016/5/11/chartex" xmlns:cx6="http://schemas.microsoft.com/office/drawing/2016/5/12/chartex" xmlns:cx7="http://schemas.microsoft.com/office/drawing/2016/5/13/chartex" xmlns:cx8="http://schemas.microsoft.com/office/drawing/2016/5/14/chartex" xmlns:mc="http://schemas.openxmlformats.org/markup-compatibility/2006" xmlns:aink="http://schemas.microsoft.com/office/drawing/2016/ink" xmlns:am3d="http://schemas.microsoft.com/office/drawing/2017/model3d" xmlns:o="urn:schemas-microsoft-com:office:office" xmlns:oel="http://schemas.microsoft.com/office/2019/extlst" xmlns:r="http://schemas.openxmlformats.org/officeDocument/2006/relationships" xmlns:m="http://schemas.openxmlformats.org/officeDocument/2006/math" xmlns:v="urn:schemas-microsoft-com:vml" xmlns:wp14="http://schemas.microsoft.com/office/word/2010/wordprocessingDrawing" xmlns:wp="http://schemas.openxmlformats.org/drawingml/2006/wordprocessingDrawing" xmlns:w10="urn:schemas-microsoft-com:office:word" xmlns:w="http://schemas.openxmlformats.org/wordprocessingml/2006/main" xmlns:w14="http://schemas.microsoft.com/office/word/2010/wordml" xmlns:w15="http://schemas.microsoft.com/office/word/2012/wordml" xmlns:w16cex="http://schemas.microsoft.com/office/word/2018/wordml/cex" xmlns:w16cid="http://schemas.microsoft.com/office/word/2016/wordml/cid" xmlns:w16="http://schemas.microsoft.com/office/word/2018/wordml" xmlns:w16du="http://schemas.microsoft.com/office/word/2023/wordml/word16du" xmlns:w16sdtdh="http://schemas.microsoft.com/office/word/2020/wordml/sdtdatahash" xmlns:w16sdtfl="http://schemas.microsoft.com/office/word/2024/wordml/sdtformatlock" xmlns:w16se="http://schemas.microsoft.com/office/word/2015/wordml/symex" xmlns:wpg="http://schemas.microsoft.com/office/word/2010/wordprocessingGroup" xmlns:wpi="http://schemas.microsoft.com/office/word/2010/wordprocessingInk" xmlns:wne="http://schemas.microsoft.com/office/word/2006/wordml" xmlns:wps="http://schemas.microsoft.com/office/word/2010/wordprocessingShape" mc:Ignorable="w14 w15 w16se w16cid w16 w16cex w16sdtdh w16sdtfl w16du wp14">
   <w:body>
     <w:p>
       <w:r>
@@ -10,15 +10,57 @@
     <w:p/>
     <w:p>
       <w:r>
-        <w:t>spel 1: Balanceren. Gebruik de potentiometer om het brandende lampje in het midden te houden voor 10 seconden</w:t>
-      </w:r>
-    </w:p>
-    <w:p>
-      <w:r>
-        <w:t xml:space="preserve">spel 2: </w:t>
+        <w:t xml:space="preserve">Navigeer rond de map om de spellen te vinden. Gebruik de eerste knop links of naar links te bewegen, de tweede knop om naar rechts te bewegen, de derde knop om omhoog te bewegen en de vierde knop om omlaag te bewegen. </w:t>
+      </w:r>
+      <w:r>
+        <w:t>Voltooi alle spellen om items te krijgen en via het doolhof te kunnen ontsnappen!</w:t>
+      </w:r>
+    </w:p>
+    <w:p>
+      <w:r>
+        <w:t xml:space="preserve">spel </w:t>
+      </w:r>
+      <w:r>
+        <w:t>1</w:t>
+      </w:r>
+      <w:r>
+        <w:t xml:space="preserve">: </w:t>
+      </w:r>
+    </w:p>
+    <w:p>
+      <w:r>
+        <w:t>Balanceren. Gebruik de potentiometer om het brandende lampje in het midden te houden voor 10 seconden</w:t>
+      </w:r>
+      <w:r>
+        <w:t>.</w:t>
+      </w:r>
+      <w:r>
+        <w:br/>
+        <w:t xml:space="preserve">Als je het spel voltooid heb krijg je het </w:t>
       </w:r>
       <w:proofErr w:type="spellStart"/>
       <w:r>
+        <w:t>compas</w:t>
+      </w:r>
+      <w:proofErr w:type="spellEnd"/>
+      <w:r>
+        <w:t xml:space="preserve"> dat je richting het einde wijst!</w:t>
+      </w:r>
+    </w:p>
+    <w:p>
+      <w:r>
+        <w:t xml:space="preserve">spel </w:t>
+      </w:r>
+      <w:r>
+        <w:t>2</w:t>
+      </w:r>
+      <w:r>
+        <w:t xml:space="preserve">: </w:t>
+      </w:r>
+    </w:p>
+    <w:p>
+      <w:proofErr w:type="spellStart"/>
+      <w:r>
         <w:t>Whack</w:t>
       </w:r>
       <w:proofErr w:type="spellEnd"/>
@@ -31,23 +73,58 @@
       </w:r>
       <w:proofErr w:type="spellEnd"/>
       <w:r>
-        <w:t>. Druk de verschillende lampjes zullen willekeurig gaan branden. Druk de knoppen onder de lampjes die beginnen te branden op tijd aan om punten te scoren. Elke fout haalt 2 punten weg. Bereik de 20 punten en win. Het spel zal moeilijker worden hoe dichter je bij het einde komt</w:t>
-      </w:r>
-    </w:p>
-    <w:p>
-      <w:r>
-        <w:t>spel 3: Jumping game on LCD screen</w:t>
-      </w:r>
-    </w:p>
-    <w:p>
-      <w:r>
-        <w:t xml:space="preserve">spel 4: Boss </w:t>
-      </w:r>
+        <w:t>. Druk de verschillende lampjes zullen willekeurig gaan branden. Druk de knoppen onder de lampjes die beginnen te branden op tijd aan om punten te scoren. Elke fout haalt 2 punten weg. Bereik de 2</w:t>
+      </w:r>
+      <w:r>
+        <w:t>5</w:t>
+      </w:r>
+      <w:r>
+        <w:t xml:space="preserve"> punten en win. Het spel zal moeilijker worden hoe dichter je bij het einde komt</w:t>
+      </w:r>
+      <w:r>
+        <w:t xml:space="preserve">! </w:t>
+      </w:r>
+      <w:r>
+        <w:br/>
+        <w:t>Als je het spel voltooid krijg je de hamer die obstakels in het doolhof kan slopen.</w:t>
+      </w:r>
+    </w:p>
+    <w:p>
+      <w:r>
+        <w:t xml:space="preserve">spel 3: </w:t>
+      </w:r>
+    </w:p>
+    <w:p>
       <w:proofErr w:type="spellStart"/>
       <w:r>
-        <w:t>fight</w:t>
+        <w:t>Parcour</w:t>
       </w:r>
       <w:proofErr w:type="spellEnd"/>
+      <w:r>
+        <w:t>! Wissel tussen de bovenkant en onderkant van de rijen op het lcd scherm en bereik het einde om de poolstok te krijgen waarmee je over gaten kunt springen.</w:t>
+      </w:r>
+    </w:p>
+    <w:p>
+      <w:r>
+        <w:t xml:space="preserve">Spel </w:t>
+      </w:r>
+      <w:r>
+        <w:t>4</w:t>
+      </w:r>
+      <w:r>
+        <w:t xml:space="preserve">: </w:t>
+      </w:r>
+    </w:p>
+    <w:p>
+      <w:r>
+        <w:t>ontsnap het doolhof, ren door het doolhof met dezelfde knoppen als de map</w:t>
+      </w:r>
+      <w:r>
+        <w:t>, gebruik de het nieuwe gereedschap (knop 5 van links voor de hamer en knop 6 voor de poolstok) om door obstakels te komen</w:t>
+      </w:r>
+      <w:r>
+        <w:t xml:space="preserve"> en ontsnap eindelijk!</w:t>
+      </w:r>
     </w:p>
     <w:sectPr>
       <w:pgSz w:w="11906" w:h="16838"/>
@@ -60,7 +137,7 @@
 </file>
 
 <file path=word/styles.xml><?xml version="1.0" encoding="utf-8"?>
-<w:styles xmlns:mc="http://schemas.openxmlformats.org/markup-compatibility/2006" xmlns:r="http://schemas.openxmlformats.org/officeDocument/2006/relationships" xmlns:w="http://schemas.openxmlformats.org/wordprocessingml/2006/main" xmlns:w14="http://schemas.microsoft.com/office/word/2010/wordml" xmlns:w15="http://schemas.microsoft.com/office/word/2012/wordml" xmlns:w16cex="http://schemas.microsoft.com/office/word/2018/wordml/cex" xmlns:w16cid="http://schemas.microsoft.com/office/word/2016/wordml/cid" xmlns:w16="http://schemas.microsoft.com/office/word/2018/wordml" xmlns:w16sdtdh="http://schemas.microsoft.com/office/word/2020/wordml/sdtdatahash" xmlns:w16se="http://schemas.microsoft.com/office/word/2015/wordml/symex" mc:Ignorable="w14 w15 w16se w16cid w16 w16cex w16sdtdh">
+<w:styles xmlns:mc="http://schemas.openxmlformats.org/markup-compatibility/2006" xmlns:r="http://schemas.openxmlformats.org/officeDocument/2006/relationships" xmlns:w="http://schemas.openxmlformats.org/wordprocessingml/2006/main" xmlns:w14="http://schemas.microsoft.com/office/word/2010/wordml" xmlns:w15="http://schemas.microsoft.com/office/word/2012/wordml" xmlns:w16cex="http://schemas.microsoft.com/office/word/2018/wordml/cex" xmlns:w16cid="http://schemas.microsoft.com/office/word/2016/wordml/cid" xmlns:w16="http://schemas.microsoft.com/office/word/2018/wordml" xmlns:w16du="http://schemas.microsoft.com/office/word/2023/wordml/word16du" xmlns:w16sdtdh="http://schemas.microsoft.com/office/word/2020/wordml/sdtdatahash" xmlns:w16sdtfl="http://schemas.microsoft.com/office/word/2024/wordml/sdtformatlock" xmlns:w16se="http://schemas.microsoft.com/office/word/2015/wordml/symex" mc:Ignorable="w14 w15 w16se w16cid w16 w16cex w16sdtdh w16sdtfl w16du">
   <w:docDefaults>
     <w:rPrDefault>
       <w:rPr>

</xml_diff>

<commit_message>
First round of improvements and committing some older stuff: - comitted docs from last handin (need replacing)
- Renamed EscaperoomStatus to EscaperoomStates since it will now contain more state enums/classes then just the global map state.
- Added a game interface where most games will inherit from
- Updated BalanceGame to be more modular and state based
- Balance game now also has a start screen and the game now has to be manually started
- Balance game now also has an ending screen displaying some additional information

- updated the escaperoom.ino with two ending screens
- kept the gameOver screen the same from last handin
- reworked the win screen to display the time at which the game ended instead of the constantly ticking down game timer even when the game has ended...
</commit_message>
<xml_diff>
--- a/Documenten/Embedded_Programmeren_spellen.docx
+++ b/Documenten/Embedded_Programmeren_spellen.docx
@@ -1,6 +1,6 @@
 
 <file path=word/document.xml><?xml version="1.0" encoding="utf-8"?>
-<w:document xmlns:wpc="http://schemas.microsoft.com/office/word/2010/wordprocessingCanvas" xmlns:cx="http://schemas.microsoft.com/office/drawing/2014/chartex" xmlns:cx1="http://schemas.microsoft.com/office/drawing/2015/9/8/chartex" xmlns:cx2="http://schemas.microsoft.com/office/drawing/2015/10/21/chartex" xmlns:cx3="http://schemas.microsoft.com/office/drawing/2016/5/9/chartex" xmlns:cx4="http://schemas.microsoft.com/office/drawing/2016/5/10/chartex" xmlns:cx5="http://schemas.microsoft.com/office/drawing/2016/5/11/chartex" xmlns:cx6="http://schemas.microsoft.com/office/drawing/2016/5/12/chartex" xmlns:cx7="http://schemas.microsoft.com/office/drawing/2016/5/13/chartex" xmlns:cx8="http://schemas.microsoft.com/office/drawing/2016/5/14/chartex" xmlns:mc="http://schemas.openxmlformats.org/markup-compatibility/2006" xmlns:aink="http://schemas.microsoft.com/office/drawing/2016/ink" xmlns:am3d="http://schemas.microsoft.com/office/drawing/2017/model3d" xmlns:o="urn:schemas-microsoft-com:office:office" xmlns:oel="http://schemas.microsoft.com/office/2019/extlst" xmlns:r="http://schemas.openxmlformats.org/officeDocument/2006/relationships" xmlns:m="http://schemas.openxmlformats.org/officeDocument/2006/math" xmlns:v="urn:schemas-microsoft-com:vml" xmlns:wp14="http://schemas.microsoft.com/office/word/2010/wordprocessingDrawing" xmlns:wp="http://schemas.openxmlformats.org/drawingml/2006/wordprocessingDrawing" xmlns:w10="urn:schemas-microsoft-com:office:word" xmlns:w="http://schemas.openxmlformats.org/wordprocessingml/2006/main" xmlns:w14="http://schemas.microsoft.com/office/word/2010/wordml" xmlns:w15="http://schemas.microsoft.com/office/word/2012/wordml" xmlns:w16cex="http://schemas.microsoft.com/office/word/2018/wordml/cex" xmlns:w16cid="http://schemas.microsoft.com/office/word/2016/wordml/cid" xmlns:w16="http://schemas.microsoft.com/office/word/2018/wordml" xmlns:w16sdtdh="http://schemas.microsoft.com/office/word/2020/wordml/sdtdatahash" xmlns:w16se="http://schemas.microsoft.com/office/word/2015/wordml/symex" xmlns:wpg="http://schemas.microsoft.com/office/word/2010/wordprocessingGroup" xmlns:wpi="http://schemas.microsoft.com/office/word/2010/wordprocessingInk" xmlns:wne="http://schemas.microsoft.com/office/word/2006/wordml" xmlns:wps="http://schemas.microsoft.com/office/word/2010/wordprocessingShape" mc:Ignorable="w14 w15 w16se w16cid w16 w16cex w16sdtdh wp14">
+<w:document xmlns:wpc="http://schemas.microsoft.com/office/word/2010/wordprocessingCanvas" xmlns:cx="http://schemas.microsoft.com/office/drawing/2014/chartex" xmlns:cx1="http://schemas.microsoft.com/office/drawing/2015/9/8/chartex" xmlns:cx2="http://schemas.microsoft.com/office/drawing/2015/10/21/chartex" xmlns:cx3="http://schemas.microsoft.com/office/drawing/2016/5/9/chartex" xmlns:cx4="http://schemas.microsoft.com/office/drawing/2016/5/10/chartex" xmlns:cx5="http://schemas.microsoft.com/office/drawing/2016/5/11/chartex" xmlns:cx6="http://schemas.microsoft.com/office/drawing/2016/5/12/chartex" xmlns:cx7="http://schemas.microsoft.com/office/drawing/2016/5/13/chartex" xmlns:cx8="http://schemas.microsoft.com/office/drawing/2016/5/14/chartex" xmlns:mc="http://schemas.openxmlformats.org/markup-compatibility/2006" xmlns:aink="http://schemas.microsoft.com/office/drawing/2016/ink" xmlns:am3d="http://schemas.microsoft.com/office/drawing/2017/model3d" xmlns:o="urn:schemas-microsoft-com:office:office" xmlns:oel="http://schemas.microsoft.com/office/2019/extlst" xmlns:r="http://schemas.openxmlformats.org/officeDocument/2006/relationships" xmlns:m="http://schemas.openxmlformats.org/officeDocument/2006/math" xmlns:v="urn:schemas-microsoft-com:vml" xmlns:wp14="http://schemas.microsoft.com/office/word/2010/wordprocessingDrawing" xmlns:wp="http://schemas.openxmlformats.org/drawingml/2006/wordprocessingDrawing" xmlns:w10="urn:schemas-microsoft-com:office:word" xmlns:w="http://schemas.openxmlformats.org/wordprocessingml/2006/main" xmlns:w14="http://schemas.microsoft.com/office/word/2010/wordml" xmlns:w15="http://schemas.microsoft.com/office/word/2012/wordml" xmlns:w16cex="http://schemas.microsoft.com/office/word/2018/wordml/cex" xmlns:w16cid="http://schemas.microsoft.com/office/word/2016/wordml/cid" xmlns:w16="http://schemas.microsoft.com/office/word/2018/wordml" xmlns:w16du="http://schemas.microsoft.com/office/word/2023/wordml/word16du" xmlns:w16sdtdh="http://schemas.microsoft.com/office/word/2020/wordml/sdtdatahash" xmlns:w16sdtfl="http://schemas.microsoft.com/office/word/2024/wordml/sdtformatlock" xmlns:w16se="http://schemas.microsoft.com/office/word/2015/wordml/symex" xmlns:wpg="http://schemas.microsoft.com/office/word/2010/wordprocessingGroup" xmlns:wpi="http://schemas.microsoft.com/office/word/2010/wordprocessingInk" xmlns:wne="http://schemas.microsoft.com/office/word/2006/wordml" xmlns:wps="http://schemas.microsoft.com/office/word/2010/wordprocessingShape" mc:Ignorable="w14 w15 w16se w16cid w16 w16cex w16sdtdh w16sdtfl w16du wp14">
   <w:body>
     <w:p>
       <w:r>
@@ -10,15 +10,66 @@
     <w:p/>
     <w:p>
       <w:r>
-        <w:t>spel 1: Balanceren. Gebruik de potentiometer om het brandende lampje in het midden te houden voor 10 seconden</w:t>
-      </w:r>
-    </w:p>
-    <w:p>
-      <w:r>
-        <w:t xml:space="preserve">spel 2: </w:t>
+        <w:t xml:space="preserve">Navigeer rond de map om de spellen te vinden. Gebruik de eerste knop links of naar links te bewegen, de tweede knop om naar rechts te bewegen, de derde knop om omhoog te bewegen en de vierde knop om omlaag te bewegen. </w:t>
+      </w:r>
+      <w:r>
+        <w:t>Voltooi alle spellen om items te krijgen en via het doolhof te kunnen ontsnappen!</w:t>
+      </w:r>
+    </w:p>
+    <w:p>
+      <w:r>
+        <w:t xml:space="preserve">spel </w:t>
+      </w:r>
+      <w:r>
+        <w:t>1</w:t>
+      </w:r>
+      <w:r>
+        <w:t xml:space="preserve">: </w:t>
+      </w:r>
+    </w:p>
+    <w:p>
+      <w:r>
+        <w:t>Balanceren. Gebruik de potentiometer om het brandende lampje in het midden te houden voor 10 seconden</w:t>
+      </w:r>
+      <w:r>
+        <w:t>.</w:t>
+      </w:r>
+      <w:r>
+        <w:br/>
+        <w:t xml:space="preserve">Als je het spel voltooid heb krijg je het </w:t>
       </w:r>
       <w:proofErr w:type="spellStart"/>
       <w:r>
+        <w:t>compas</w:t>
+      </w:r>
+      <w:proofErr w:type="spellEnd"/>
+      <w:r>
+        <w:t xml:space="preserve"> dat je richting het einde</w:t>
+      </w:r>
+      <w:r>
+        <w:t xml:space="preserve"> van het doolhof</w:t>
+      </w:r>
+      <w:r>
+        <w:t xml:space="preserve"> wijst</w:t>
+      </w:r>
+      <w:r>
+        <w:t>.</w:t>
+      </w:r>
+    </w:p>
+    <w:p>
+      <w:r>
+        <w:t xml:space="preserve">spel </w:t>
+      </w:r>
+      <w:r>
+        <w:t>2</w:t>
+      </w:r>
+      <w:r>
+        <w:t xml:space="preserve">: </w:t>
+      </w:r>
+    </w:p>
+    <w:p>
+      <w:proofErr w:type="spellStart"/>
+      <w:r>
         <w:t>Whack</w:t>
       </w:r>
       <w:proofErr w:type="spellEnd"/>
@@ -31,23 +82,58 @@
       </w:r>
       <w:proofErr w:type="spellEnd"/>
       <w:r>
-        <w:t>. Druk de verschillende lampjes zullen willekeurig gaan branden. Druk de knoppen onder de lampjes die beginnen te branden op tijd aan om punten te scoren. Elke fout haalt 2 punten weg. Bereik de 20 punten en win. Het spel zal moeilijker worden hoe dichter je bij het einde komt</w:t>
-      </w:r>
-    </w:p>
-    <w:p>
-      <w:r>
-        <w:t>spel 3: Jumping game on LCD screen</w:t>
-      </w:r>
-    </w:p>
-    <w:p>
-      <w:r>
-        <w:t xml:space="preserve">spel 4: Boss </w:t>
-      </w:r>
+        <w:t>. Druk de verschillende lampjes zullen willekeurig gaan branden. Druk de knoppen onder de lampjes die beginnen te branden op tijd aan om punten te scoren. Elke fout haalt 2 punten weg. Bereik de 2</w:t>
+      </w:r>
+      <w:r>
+        <w:t>5</w:t>
+      </w:r>
+      <w:r>
+        <w:t xml:space="preserve"> punten en win. Het spel zal moeilijker worden hoe dichter je bij het einde komt</w:t>
+      </w:r>
+      <w:r>
+        <w:t xml:space="preserve">! </w:t>
+      </w:r>
+      <w:r>
+        <w:br/>
+        <w:t>Als je het spel voltooid krijg je de hamer die obstakels in het doolhof kan slopen.</w:t>
+      </w:r>
+    </w:p>
+    <w:p>
+      <w:r>
+        <w:t xml:space="preserve">spel 3: </w:t>
+      </w:r>
+    </w:p>
+    <w:p>
       <w:proofErr w:type="spellStart"/>
       <w:r>
-        <w:t>fight</w:t>
+        <w:t>Parcour</w:t>
       </w:r>
       <w:proofErr w:type="spellEnd"/>
+      <w:r>
+        <w:t>! Wissel tussen de bovenkant en onderkant van de rijen op het lcd scherm en bereik het einde om de poolstok te krijgen waarmee je over gaten kunt springen.</w:t>
+      </w:r>
+    </w:p>
+    <w:p>
+      <w:r>
+        <w:t xml:space="preserve">Spel </w:t>
+      </w:r>
+      <w:r>
+        <w:t>4</w:t>
+      </w:r>
+      <w:r>
+        <w:t xml:space="preserve">: </w:t>
+      </w:r>
+    </w:p>
+    <w:p>
+      <w:r>
+        <w:t>ontsnap het doolhof, ren door het doolhof met dezelfde knoppen als de map</w:t>
+      </w:r>
+      <w:r>
+        <w:t>, gebruik de het nieuwe gereedschap (knop 5 van links voor de hamer en knop 6 voor de poolstok) om door obstakels te komen</w:t>
+      </w:r>
+      <w:r>
+        <w:t xml:space="preserve"> en ontsnap eindelijk!</w:t>
+      </w:r>
     </w:p>
     <w:sectPr>
       <w:pgSz w:w="11906" w:h="16838"/>
@@ -60,7 +146,7 @@
 </file>
 
 <file path=word/styles.xml><?xml version="1.0" encoding="utf-8"?>
-<w:styles xmlns:mc="http://schemas.openxmlformats.org/markup-compatibility/2006" xmlns:r="http://schemas.openxmlformats.org/officeDocument/2006/relationships" xmlns:w="http://schemas.openxmlformats.org/wordprocessingml/2006/main" xmlns:w14="http://schemas.microsoft.com/office/word/2010/wordml" xmlns:w15="http://schemas.microsoft.com/office/word/2012/wordml" xmlns:w16cex="http://schemas.microsoft.com/office/word/2018/wordml/cex" xmlns:w16cid="http://schemas.microsoft.com/office/word/2016/wordml/cid" xmlns:w16="http://schemas.microsoft.com/office/word/2018/wordml" xmlns:w16sdtdh="http://schemas.microsoft.com/office/word/2020/wordml/sdtdatahash" xmlns:w16se="http://schemas.microsoft.com/office/word/2015/wordml/symex" mc:Ignorable="w14 w15 w16se w16cid w16 w16cex w16sdtdh">
+<w:styles xmlns:mc="http://schemas.openxmlformats.org/markup-compatibility/2006" xmlns:r="http://schemas.openxmlformats.org/officeDocument/2006/relationships" xmlns:w="http://schemas.openxmlformats.org/wordprocessingml/2006/main" xmlns:w14="http://schemas.microsoft.com/office/word/2010/wordml" xmlns:w15="http://schemas.microsoft.com/office/word/2012/wordml" xmlns:w16cex="http://schemas.microsoft.com/office/word/2018/wordml/cex" xmlns:w16cid="http://schemas.microsoft.com/office/word/2016/wordml/cid" xmlns:w16="http://schemas.microsoft.com/office/word/2018/wordml" xmlns:w16du="http://schemas.microsoft.com/office/word/2023/wordml/word16du" xmlns:w16sdtdh="http://schemas.microsoft.com/office/word/2020/wordml/sdtdatahash" xmlns:w16sdtfl="http://schemas.microsoft.com/office/word/2024/wordml/sdtformatlock" xmlns:w16se="http://schemas.microsoft.com/office/word/2015/wordml/symex" mc:Ignorable="w14 w15 w16se w16cid w16 w16cex w16sdtdh w16sdtfl w16du">
   <w:docDefaults>
     <w:rPrDefault>
       <w:rPr>

</xml_diff>